<commit_message>
fölös css törlés, duplikált elemek törlése app.jsben, munkatarsak felnemhasznalt elemek törlése
</commit_message>
<xml_diff>
--- a/Nudentist_weboldal/Public/Assets/Doc/Fejlesztői dokumentáció.docx
+++ b/Nudentist_weboldal/Public/Assets/Doc/Fejlesztői dokumentáció.docx
@@ -43,8 +43,18 @@
           <w:sz w:val="24"/>
           <w:szCs w:val="24"/>
         </w:rPr>
-        <w:t>A weboldal Visuel Studio Code-ban íródott</w:t>
-      </w:r>
+        <w:t xml:space="preserve">A weboldal </w:t>
+      </w:r>
+      <w:proofErr w:type="spellStart"/>
+      <w:r>
+        <w:rPr>
+          <w:rFonts w:ascii="Times New Roman" w:hAnsi="Times New Roman" w:cs="Times New Roman"/>
+          <w:sz w:val="24"/>
+          <w:szCs w:val="24"/>
+        </w:rPr>
+        <w:t>Visuel</w:t>
+      </w:r>
+      <w:proofErr w:type="spellEnd"/>
       <w:r>
         <w:rPr>
           <w:rFonts w:ascii="Times New Roman" w:hAnsi="Times New Roman" w:cs="Times New Roman"/>
@@ -53,16 +63,1960 @@
         </w:rPr>
         <w:t xml:space="preserve"> </w:t>
       </w:r>
-      <w:r>
-        <w:rPr>
-          <w:rFonts w:ascii="Times New Roman" w:hAnsi="Times New Roman" w:cs="Times New Roman"/>
-          <w:sz w:val="24"/>
-          <w:szCs w:val="24"/>
-        </w:rPr>
-        <w:t>HTML, CSS, AngularJS használatával.</w:t>
-      </w:r>
-      <w:bookmarkStart w:id="0" w:name="_GoBack"/>
+      <w:proofErr w:type="spellStart"/>
+      <w:r>
+        <w:rPr>
+          <w:rFonts w:ascii="Times New Roman" w:hAnsi="Times New Roman" w:cs="Times New Roman"/>
+          <w:sz w:val="24"/>
+          <w:szCs w:val="24"/>
+        </w:rPr>
+        <w:t>Studio</w:t>
+      </w:r>
+      <w:proofErr w:type="spellEnd"/>
+      <w:r>
+        <w:rPr>
+          <w:rFonts w:ascii="Times New Roman" w:hAnsi="Times New Roman" w:cs="Times New Roman"/>
+          <w:sz w:val="24"/>
+          <w:szCs w:val="24"/>
+        </w:rPr>
+        <w:t xml:space="preserve"> </w:t>
+      </w:r>
+      <w:proofErr w:type="spellStart"/>
+      <w:r>
+        <w:rPr>
+          <w:rFonts w:ascii="Times New Roman" w:hAnsi="Times New Roman" w:cs="Times New Roman"/>
+          <w:sz w:val="24"/>
+          <w:szCs w:val="24"/>
+        </w:rPr>
+        <w:t>Code-ban</w:t>
+      </w:r>
+      <w:proofErr w:type="spellEnd"/>
+      <w:r>
+        <w:rPr>
+          <w:rFonts w:ascii="Times New Roman" w:hAnsi="Times New Roman" w:cs="Times New Roman"/>
+          <w:sz w:val="24"/>
+          <w:szCs w:val="24"/>
+        </w:rPr>
+        <w:t xml:space="preserve"> íródott</w:t>
+      </w:r>
+      <w:r>
+        <w:rPr>
+          <w:rFonts w:ascii="Times New Roman" w:hAnsi="Times New Roman" w:cs="Times New Roman"/>
+          <w:sz w:val="24"/>
+          <w:szCs w:val="24"/>
+        </w:rPr>
+        <w:t xml:space="preserve"> </w:t>
+      </w:r>
+      <w:r>
+        <w:rPr>
+          <w:rFonts w:ascii="Times New Roman" w:hAnsi="Times New Roman" w:cs="Times New Roman"/>
+          <w:sz w:val="24"/>
+          <w:szCs w:val="24"/>
+        </w:rPr>
+        <w:t xml:space="preserve">HTML, CSS, </w:t>
+      </w:r>
+      <w:proofErr w:type="spellStart"/>
+      <w:r>
+        <w:rPr>
+          <w:rFonts w:ascii="Times New Roman" w:hAnsi="Times New Roman" w:cs="Times New Roman"/>
+          <w:sz w:val="24"/>
+          <w:szCs w:val="24"/>
+        </w:rPr>
+        <w:t>AngularJS</w:t>
+      </w:r>
+      <w:proofErr w:type="spellEnd"/>
+      <w:r>
+        <w:rPr>
+          <w:rFonts w:ascii="Times New Roman" w:hAnsi="Times New Roman" w:cs="Times New Roman"/>
+          <w:sz w:val="24"/>
+          <w:szCs w:val="24"/>
+        </w:rPr>
+        <w:t xml:space="preserve"> használatával.</w:t>
+      </w:r>
+    </w:p>
+    <w:p>
+      <w:pPr>
+        <w:spacing w:after="0" w:line="360" w:lineRule="auto"/>
+        <w:outlineLvl w:val="0"/>
+        <w:rPr>
+          <w:rFonts w:ascii="Times New Roman" w:hAnsi="Times New Roman"/>
+          <w:b/>
+          <w:sz w:val="28"/>
+        </w:rPr>
+      </w:pPr>
+      <w:bookmarkStart w:id="0" w:name="_Toc133234846"/>
+      <w:r>
+        <w:rPr>
+          <w:rFonts w:ascii="Times New Roman" w:hAnsi="Times New Roman"/>
+          <w:b/>
+          <w:sz w:val="28"/>
+        </w:rPr>
+        <w:t>Fejlesztői környezet</w:t>
+      </w:r>
+      <w:r>
+        <w:rPr>
+          <w:rFonts w:ascii="Times New Roman" w:hAnsi="Times New Roman"/>
+          <w:b/>
+          <w:sz w:val="28"/>
+        </w:rPr>
+        <w:t>:</w:t>
+      </w:r>
       <w:bookmarkEnd w:id="0"/>
+    </w:p>
+    <w:p>
+      <w:pPr>
+        <w:spacing w:after="0" w:line="360" w:lineRule="auto"/>
+        <w:rPr>
+          <w:rFonts w:ascii="Times New Roman" w:hAnsi="Times New Roman" w:cs="Times New Roman"/>
+          <w:sz w:val="24"/>
+          <w:szCs w:val="24"/>
+        </w:rPr>
+      </w:pPr>
+      <w:r>
+        <w:rPr>
+          <w:rFonts w:ascii="Times New Roman" w:hAnsi="Times New Roman" w:cs="Times New Roman"/>
+          <w:sz w:val="24"/>
+          <w:szCs w:val="24"/>
+        </w:rPr>
+        <w:t>Operációs rendszer: Microsoft Windows 10</w:t>
+      </w:r>
+      <w:r>
+        <w:rPr>
+          <w:rFonts w:ascii="Times New Roman" w:hAnsi="Times New Roman" w:cs="Times New Roman"/>
+          <w:sz w:val="24"/>
+          <w:szCs w:val="24"/>
+        </w:rPr>
+        <w:t>,11</w:t>
+      </w:r>
+    </w:p>
+    <w:p>
+      <w:pPr>
+        <w:spacing w:after="0" w:line="360" w:lineRule="auto"/>
+        <w:rPr>
+          <w:rFonts w:ascii="Times New Roman" w:hAnsi="Times New Roman" w:cs="Times New Roman"/>
+          <w:sz w:val="24"/>
+          <w:szCs w:val="24"/>
+        </w:rPr>
+      </w:pPr>
+      <w:r>
+        <w:rPr>
+          <w:rFonts w:ascii="Times New Roman" w:hAnsi="Times New Roman" w:cs="Times New Roman"/>
+          <w:sz w:val="24"/>
+          <w:szCs w:val="24"/>
+        </w:rPr>
+        <w:t xml:space="preserve">IDE: Visual </w:t>
+      </w:r>
+      <w:proofErr w:type="spellStart"/>
+      <w:r>
+        <w:rPr>
+          <w:rFonts w:ascii="Times New Roman" w:hAnsi="Times New Roman" w:cs="Times New Roman"/>
+          <w:sz w:val="24"/>
+          <w:szCs w:val="24"/>
+        </w:rPr>
+        <w:t>Studio</w:t>
+      </w:r>
+      <w:proofErr w:type="spellEnd"/>
+      <w:r>
+        <w:rPr>
+          <w:rFonts w:ascii="Times New Roman" w:hAnsi="Times New Roman" w:cs="Times New Roman"/>
+          <w:sz w:val="24"/>
+          <w:szCs w:val="24"/>
+        </w:rPr>
+        <w:t xml:space="preserve"> </w:t>
+      </w:r>
+      <w:proofErr w:type="spellStart"/>
+      <w:r>
+        <w:rPr>
+          <w:rFonts w:ascii="Times New Roman" w:hAnsi="Times New Roman" w:cs="Times New Roman"/>
+          <w:sz w:val="24"/>
+          <w:szCs w:val="24"/>
+        </w:rPr>
+        <w:t>Code</w:t>
+      </w:r>
+      <w:proofErr w:type="spellEnd"/>
+    </w:p>
+    <w:p>
+      <w:pPr>
+        <w:spacing w:after="0" w:line="360" w:lineRule="auto"/>
+        <w:rPr>
+          <w:rFonts w:ascii="Times New Roman" w:hAnsi="Times New Roman" w:cs="Times New Roman"/>
+          <w:sz w:val="24"/>
+          <w:szCs w:val="24"/>
+        </w:rPr>
+      </w:pPr>
+      <w:r>
+        <w:rPr>
+          <w:rFonts w:ascii="Times New Roman" w:hAnsi="Times New Roman" w:cs="Times New Roman"/>
+          <w:sz w:val="24"/>
+          <w:szCs w:val="24"/>
+        </w:rPr>
+        <w:t>Böngészők:</w:t>
+      </w:r>
+    </w:p>
+    <w:p>
+      <w:pPr>
+        <w:pStyle w:val="Listaszerbekezds"/>
+        <w:numPr>
+          <w:ilvl w:val="0"/>
+          <w:numId w:val="1"/>
+        </w:numPr>
+        <w:spacing w:after="0" w:line="360" w:lineRule="auto"/>
+        <w:rPr>
+          <w:rFonts w:ascii="Times New Roman" w:hAnsi="Times New Roman" w:cs="Times New Roman"/>
+          <w:sz w:val="24"/>
+          <w:szCs w:val="24"/>
+        </w:rPr>
+      </w:pPr>
+      <w:proofErr w:type="spellStart"/>
+      <w:r>
+        <w:rPr>
+          <w:rFonts w:ascii="Times New Roman" w:hAnsi="Times New Roman" w:cs="Times New Roman"/>
+          <w:sz w:val="24"/>
+          <w:szCs w:val="24"/>
+        </w:rPr>
+        <w:t>Firefox</w:t>
+      </w:r>
+      <w:proofErr w:type="spellEnd"/>
+      <w:r>
+        <w:rPr>
+          <w:rFonts w:ascii="Times New Roman" w:hAnsi="Times New Roman" w:cs="Times New Roman"/>
+          <w:sz w:val="24"/>
+          <w:szCs w:val="24"/>
+        </w:rPr>
+        <w:t xml:space="preserve">, </w:t>
+      </w:r>
+    </w:p>
+    <w:p>
+      <w:pPr>
+        <w:pStyle w:val="Listaszerbekezds"/>
+        <w:numPr>
+          <w:ilvl w:val="0"/>
+          <w:numId w:val="1"/>
+        </w:numPr>
+        <w:spacing w:after="0" w:line="360" w:lineRule="auto"/>
+        <w:rPr>
+          <w:rFonts w:ascii="Times New Roman" w:hAnsi="Times New Roman" w:cs="Times New Roman"/>
+          <w:sz w:val="24"/>
+          <w:szCs w:val="24"/>
+        </w:rPr>
+      </w:pPr>
+      <w:r>
+        <w:rPr>
+          <w:rFonts w:ascii="Times New Roman" w:hAnsi="Times New Roman" w:cs="Times New Roman"/>
+          <w:sz w:val="24"/>
+          <w:szCs w:val="24"/>
+        </w:rPr>
+        <w:t xml:space="preserve">Google </w:t>
+      </w:r>
+      <w:proofErr w:type="spellStart"/>
+      <w:r>
+        <w:rPr>
+          <w:rFonts w:ascii="Times New Roman" w:hAnsi="Times New Roman" w:cs="Times New Roman"/>
+          <w:sz w:val="24"/>
+          <w:szCs w:val="24"/>
+        </w:rPr>
+        <w:t>Chrome</w:t>
+      </w:r>
+      <w:proofErr w:type="spellEnd"/>
+      <w:r>
+        <w:rPr>
+          <w:rFonts w:ascii="Times New Roman" w:hAnsi="Times New Roman" w:cs="Times New Roman"/>
+          <w:sz w:val="24"/>
+          <w:szCs w:val="24"/>
+        </w:rPr>
+        <w:t>,</w:t>
+      </w:r>
+    </w:p>
+    <w:p>
+      <w:pPr>
+        <w:spacing w:after="0" w:line="360" w:lineRule="auto"/>
+        <w:rPr>
+          <w:rFonts w:ascii="Times New Roman" w:hAnsi="Times New Roman" w:cs="Times New Roman"/>
+          <w:sz w:val="24"/>
+          <w:szCs w:val="24"/>
+        </w:rPr>
+      </w:pPr>
+      <w:r>
+        <w:rPr>
+          <w:rFonts w:ascii="Times New Roman" w:hAnsi="Times New Roman" w:cs="Times New Roman"/>
+          <w:sz w:val="24"/>
+          <w:szCs w:val="24"/>
+        </w:rPr>
+        <w:t xml:space="preserve">Backend: </w:t>
+      </w:r>
+      <w:proofErr w:type="spellStart"/>
+      <w:r>
+        <w:rPr>
+          <w:rFonts w:ascii="Times New Roman" w:hAnsi="Times New Roman" w:cs="Times New Roman"/>
+          <w:sz w:val="24"/>
+          <w:szCs w:val="24"/>
+        </w:rPr>
+        <w:t>NodeJS</w:t>
+      </w:r>
+      <w:proofErr w:type="spellEnd"/>
+      <w:r>
+        <w:rPr>
+          <w:rFonts w:ascii="Times New Roman" w:hAnsi="Times New Roman" w:cs="Times New Roman"/>
+          <w:sz w:val="24"/>
+          <w:szCs w:val="24"/>
+        </w:rPr>
+        <w:t xml:space="preserve"> 18.13.0</w:t>
+      </w:r>
+    </w:p>
+    <w:p>
+      <w:pPr>
+        <w:spacing w:after="0" w:line="360" w:lineRule="auto"/>
+        <w:rPr>
+          <w:rFonts w:ascii="Times New Roman" w:hAnsi="Times New Roman" w:cs="Times New Roman"/>
+          <w:sz w:val="24"/>
+          <w:szCs w:val="24"/>
+        </w:rPr>
+      </w:pPr>
+      <w:r>
+        <w:rPr>
+          <w:rFonts w:ascii="Times New Roman" w:hAnsi="Times New Roman" w:cs="Times New Roman"/>
+          <w:sz w:val="24"/>
+          <w:szCs w:val="24"/>
+        </w:rPr>
+        <w:t xml:space="preserve">Frontend: </w:t>
+      </w:r>
+      <w:proofErr w:type="spellStart"/>
+      <w:r>
+        <w:rPr>
+          <w:rFonts w:ascii="Times New Roman" w:hAnsi="Times New Roman" w:cs="Times New Roman"/>
+          <w:sz w:val="24"/>
+          <w:szCs w:val="24"/>
+        </w:rPr>
+        <w:t>Angularjs</w:t>
+      </w:r>
+      <w:proofErr w:type="spellEnd"/>
+      <w:r>
+        <w:rPr>
+          <w:rFonts w:ascii="Times New Roman" w:hAnsi="Times New Roman" w:cs="Times New Roman"/>
+          <w:sz w:val="24"/>
+          <w:szCs w:val="24"/>
+        </w:rPr>
+        <w:t xml:space="preserve"> 1.8.2</w:t>
+      </w:r>
+    </w:p>
+    <w:p>
+      <w:pPr>
+        <w:spacing w:after="0" w:line="360" w:lineRule="auto"/>
+        <w:rPr>
+          <w:rFonts w:ascii="Times New Roman" w:hAnsi="Times New Roman" w:cs="Times New Roman"/>
+          <w:sz w:val="24"/>
+          <w:szCs w:val="24"/>
+        </w:rPr>
+      </w:pPr>
+      <w:r>
+        <w:rPr>
+          <w:rFonts w:ascii="Times New Roman" w:hAnsi="Times New Roman" w:cs="Times New Roman"/>
+          <w:sz w:val="24"/>
+          <w:szCs w:val="24"/>
+        </w:rPr>
+        <w:t xml:space="preserve">Adatbázis: </w:t>
+      </w:r>
+      <w:proofErr w:type="spellStart"/>
+      <w:r>
+        <w:rPr>
+          <w:rFonts w:ascii="Times New Roman" w:hAnsi="Times New Roman" w:cs="Times New Roman"/>
+          <w:sz w:val="24"/>
+          <w:szCs w:val="24"/>
+        </w:rPr>
+        <w:t>MySQL</w:t>
+      </w:r>
+      <w:proofErr w:type="spellEnd"/>
+    </w:p>
+    <w:p>
+      <w:pPr>
+        <w:rPr>
+          <w:rFonts w:ascii="Times New Roman" w:hAnsi="Times New Roman" w:cs="Times New Roman"/>
+          <w:sz w:val="24"/>
+          <w:szCs w:val="24"/>
+        </w:rPr>
+      </w:pPr>
+      <w:r>
+        <w:rPr>
+          <w:rFonts w:ascii="Times New Roman" w:hAnsi="Times New Roman" w:cs="Times New Roman"/>
+          <w:sz w:val="24"/>
+          <w:szCs w:val="24"/>
+        </w:rPr>
+        <w:t>Adatbázis futtató alkalmazás: XAMPP v3.2.4</w:t>
+      </w:r>
+    </w:p>
+    <w:p>
+      <w:pPr>
+        <w:rPr>
+          <w:rFonts w:ascii="Times New Roman" w:hAnsi="Times New Roman" w:cs="Times New Roman"/>
+          <w:sz w:val="24"/>
+          <w:szCs w:val="24"/>
+        </w:rPr>
+      </w:pPr>
+      <w:r>
+        <w:rPr>
+          <w:rFonts w:ascii="Times New Roman" w:hAnsi="Times New Roman" w:cs="Times New Roman"/>
+          <w:sz w:val="24"/>
+          <w:szCs w:val="24"/>
+        </w:rPr>
+        <w:t>Futtatáshoz szükséges szoftverek:</w:t>
+      </w:r>
+    </w:p>
+    <w:p>
+      <w:pPr>
+        <w:rPr>
+          <w:rFonts w:ascii="Times New Roman" w:hAnsi="Times New Roman" w:cs="Times New Roman"/>
+          <w:sz w:val="24"/>
+          <w:szCs w:val="24"/>
+        </w:rPr>
+      </w:pPr>
+      <w:r>
+        <w:rPr>
+          <w:rFonts w:ascii="Times New Roman" w:hAnsi="Times New Roman" w:cs="Times New Roman"/>
+          <w:sz w:val="24"/>
+          <w:szCs w:val="24"/>
+        </w:rPr>
+        <w:t>•</w:t>
+      </w:r>
+      <w:r>
+        <w:rPr>
+          <w:rFonts w:ascii="Times New Roman" w:hAnsi="Times New Roman" w:cs="Times New Roman"/>
+          <w:sz w:val="24"/>
+          <w:szCs w:val="24"/>
+        </w:rPr>
+        <w:tab/>
+      </w:r>
+      <w:proofErr w:type="spellStart"/>
+      <w:r>
+        <w:rPr>
+          <w:rFonts w:ascii="Times New Roman" w:hAnsi="Times New Roman" w:cs="Times New Roman"/>
+          <w:sz w:val="24"/>
+          <w:szCs w:val="24"/>
+        </w:rPr>
+        <w:t>node</w:t>
+      </w:r>
+      <w:proofErr w:type="spellEnd"/>
+      <w:r>
+        <w:rPr>
+          <w:rFonts w:ascii="Times New Roman" w:hAnsi="Times New Roman" w:cs="Times New Roman"/>
+          <w:sz w:val="24"/>
+          <w:szCs w:val="24"/>
+        </w:rPr>
+        <w:t xml:space="preserve"> (16.13.0, vagy újabb)</w:t>
+      </w:r>
+    </w:p>
+    <w:p>
+      <w:pPr>
+        <w:rPr>
+          <w:rFonts w:ascii="Times New Roman" w:hAnsi="Times New Roman" w:cs="Times New Roman"/>
+          <w:sz w:val="24"/>
+          <w:szCs w:val="24"/>
+        </w:rPr>
+      </w:pPr>
+      <w:r>
+        <w:rPr>
+          <w:rFonts w:ascii="Times New Roman" w:hAnsi="Times New Roman" w:cs="Times New Roman"/>
+          <w:sz w:val="24"/>
+          <w:szCs w:val="24"/>
+        </w:rPr>
+        <w:t>•</w:t>
+      </w:r>
+      <w:r>
+        <w:rPr>
+          <w:rFonts w:ascii="Times New Roman" w:hAnsi="Times New Roman" w:cs="Times New Roman"/>
+          <w:sz w:val="24"/>
+          <w:szCs w:val="24"/>
+        </w:rPr>
+        <w:tab/>
+      </w:r>
+      <w:proofErr w:type="spellStart"/>
+      <w:r>
+        <w:rPr>
+          <w:rFonts w:ascii="Times New Roman" w:hAnsi="Times New Roman" w:cs="Times New Roman"/>
+          <w:sz w:val="24"/>
+          <w:szCs w:val="24"/>
+        </w:rPr>
+        <w:t>npm</w:t>
+      </w:r>
+      <w:proofErr w:type="spellEnd"/>
+      <w:r>
+        <w:rPr>
+          <w:rFonts w:ascii="Times New Roman" w:hAnsi="Times New Roman" w:cs="Times New Roman"/>
+          <w:sz w:val="24"/>
+          <w:szCs w:val="24"/>
+        </w:rPr>
+        <w:t xml:space="preserve"> (8.19.3, vagy újabb)</w:t>
+      </w:r>
+    </w:p>
+    <w:p>
+      <w:pPr>
+        <w:rPr>
+          <w:rFonts w:ascii="Times New Roman" w:hAnsi="Times New Roman" w:cs="Times New Roman"/>
+          <w:sz w:val="24"/>
+          <w:szCs w:val="24"/>
+        </w:rPr>
+      </w:pPr>
+      <w:r>
+        <w:rPr>
+          <w:rFonts w:ascii="Times New Roman" w:hAnsi="Times New Roman" w:cs="Times New Roman"/>
+          <w:sz w:val="24"/>
+          <w:szCs w:val="24"/>
+        </w:rPr>
+        <w:t>•</w:t>
+      </w:r>
+      <w:r>
+        <w:rPr>
+          <w:rFonts w:ascii="Times New Roman" w:hAnsi="Times New Roman" w:cs="Times New Roman"/>
+          <w:sz w:val="24"/>
+          <w:szCs w:val="24"/>
+        </w:rPr>
+        <w:tab/>
+        <w:t xml:space="preserve">Visual </w:t>
+      </w:r>
+      <w:proofErr w:type="spellStart"/>
+      <w:r>
+        <w:rPr>
+          <w:rFonts w:ascii="Times New Roman" w:hAnsi="Times New Roman" w:cs="Times New Roman"/>
+          <w:sz w:val="24"/>
+          <w:szCs w:val="24"/>
+        </w:rPr>
+        <w:t>Studio</w:t>
+      </w:r>
+      <w:proofErr w:type="spellEnd"/>
+      <w:r>
+        <w:rPr>
+          <w:rFonts w:ascii="Times New Roman" w:hAnsi="Times New Roman" w:cs="Times New Roman"/>
+          <w:sz w:val="24"/>
+          <w:szCs w:val="24"/>
+        </w:rPr>
+        <w:t xml:space="preserve"> </w:t>
+      </w:r>
+      <w:proofErr w:type="spellStart"/>
+      <w:r>
+        <w:rPr>
+          <w:rFonts w:ascii="Times New Roman" w:hAnsi="Times New Roman" w:cs="Times New Roman"/>
+          <w:sz w:val="24"/>
+          <w:szCs w:val="24"/>
+        </w:rPr>
+        <w:t>Code</w:t>
+      </w:r>
+      <w:proofErr w:type="spellEnd"/>
+      <w:r>
+        <w:rPr>
+          <w:rFonts w:ascii="Times New Roman" w:hAnsi="Times New Roman" w:cs="Times New Roman"/>
+          <w:sz w:val="24"/>
+          <w:szCs w:val="24"/>
+        </w:rPr>
+        <w:t xml:space="preserve"> (1.67.2, vagy újabb)</w:t>
+      </w:r>
+    </w:p>
+    <w:p>
+      <w:pPr>
+        <w:rPr>
+          <w:rFonts w:ascii="Times New Roman" w:hAnsi="Times New Roman" w:cs="Times New Roman"/>
+          <w:sz w:val="24"/>
+          <w:szCs w:val="24"/>
+        </w:rPr>
+      </w:pPr>
+      <w:r>
+        <w:rPr>
+          <w:rFonts w:ascii="Times New Roman" w:hAnsi="Times New Roman" w:cs="Times New Roman"/>
+          <w:sz w:val="24"/>
+          <w:szCs w:val="24"/>
+        </w:rPr>
+        <w:t>•</w:t>
+      </w:r>
+      <w:r>
+        <w:rPr>
+          <w:rFonts w:ascii="Times New Roman" w:hAnsi="Times New Roman" w:cs="Times New Roman"/>
+          <w:sz w:val="24"/>
+          <w:szCs w:val="24"/>
+        </w:rPr>
+        <w:tab/>
+        <w:t>XAMPP (3.2.4, vagy újabb)</w:t>
+      </w:r>
+    </w:p>
+    <w:p>
+      <w:pPr>
+        <w:rPr>
+          <w:rFonts w:ascii="Times New Roman" w:hAnsi="Times New Roman" w:cs="Times New Roman"/>
+          <w:sz w:val="24"/>
+          <w:szCs w:val="24"/>
+        </w:rPr>
+      </w:pPr>
+      <w:r>
+        <w:rPr>
+          <w:rFonts w:ascii="Times New Roman" w:hAnsi="Times New Roman" w:cs="Times New Roman"/>
+          <w:sz w:val="24"/>
+          <w:szCs w:val="24"/>
+        </w:rPr>
+        <w:t>•</w:t>
+      </w:r>
+      <w:r>
+        <w:rPr>
+          <w:rFonts w:ascii="Times New Roman" w:hAnsi="Times New Roman" w:cs="Times New Roman"/>
+          <w:sz w:val="24"/>
+          <w:szCs w:val="24"/>
+        </w:rPr>
+        <w:tab/>
+      </w:r>
+      <w:proofErr w:type="spellStart"/>
+      <w:r>
+        <w:rPr>
+          <w:rFonts w:ascii="Times New Roman" w:hAnsi="Times New Roman" w:cs="Times New Roman"/>
+          <w:sz w:val="24"/>
+          <w:szCs w:val="24"/>
+        </w:rPr>
+        <w:t>Firefox</w:t>
+      </w:r>
+      <w:proofErr w:type="spellEnd"/>
+      <w:r>
+        <w:rPr>
+          <w:rFonts w:ascii="Times New Roman" w:hAnsi="Times New Roman" w:cs="Times New Roman"/>
+          <w:sz w:val="24"/>
+          <w:szCs w:val="24"/>
+        </w:rPr>
+        <w:t xml:space="preserve"> (111.0.1, vagy újabb), vagy</w:t>
+      </w:r>
+    </w:p>
+    <w:p>
+      <w:pPr>
+        <w:rPr>
+          <w:rFonts w:ascii="Times New Roman" w:hAnsi="Times New Roman" w:cs="Times New Roman"/>
+          <w:sz w:val="24"/>
+          <w:szCs w:val="24"/>
+        </w:rPr>
+      </w:pPr>
+      <w:r>
+        <w:rPr>
+          <w:rFonts w:ascii="Times New Roman" w:hAnsi="Times New Roman" w:cs="Times New Roman"/>
+          <w:sz w:val="24"/>
+          <w:szCs w:val="24"/>
+        </w:rPr>
+        <w:t>•</w:t>
+      </w:r>
+      <w:r>
+        <w:rPr>
+          <w:rFonts w:ascii="Times New Roman" w:hAnsi="Times New Roman" w:cs="Times New Roman"/>
+          <w:sz w:val="24"/>
+          <w:szCs w:val="24"/>
+        </w:rPr>
+        <w:tab/>
+        <w:t xml:space="preserve">Google </w:t>
+      </w:r>
+      <w:proofErr w:type="spellStart"/>
+      <w:r>
+        <w:rPr>
+          <w:rFonts w:ascii="Times New Roman" w:hAnsi="Times New Roman" w:cs="Times New Roman"/>
+          <w:sz w:val="24"/>
+          <w:szCs w:val="24"/>
+        </w:rPr>
+        <w:t>Chrome</w:t>
+      </w:r>
+      <w:proofErr w:type="spellEnd"/>
+      <w:r>
+        <w:rPr>
+          <w:rFonts w:ascii="Times New Roman" w:hAnsi="Times New Roman" w:cs="Times New Roman"/>
+          <w:sz w:val="24"/>
+          <w:szCs w:val="24"/>
+        </w:rPr>
+        <w:t xml:space="preserve"> (111.0.5.5, vagy újabb)</w:t>
+      </w:r>
+    </w:p>
+    <w:p>
+      <w:bookmarkStart w:id="1" w:name="_Toc132625714"/>
+      <w:r>
+        <w:br w:type="page"/>
+      </w:r>
+    </w:p>
+    <w:p>
+      <w:r>
+        <w:lastRenderedPageBreak/>
+        <w:t>Mappastruktúra</w:t>
+      </w:r>
+      <w:bookmarkEnd w:id="1"/>
+      <w:r>
+        <w:t>:</w:t>
+      </w:r>
+    </w:p>
+    <w:p>
+      <w:pPr>
+        <w:rPr>
+          <w:noProof/>
+          <w:lang w:eastAsia="hu-HU"/>
+        </w:rPr>
+      </w:pPr>
+      <w:r>
+        <w:rPr>
+          <w:noProof/>
+          <w:lang w:eastAsia="hu-HU"/>
+        </w:rPr>
+        <w:drawing>
+          <wp:anchor distT="0" distB="0" distL="114300" distR="114300" simplePos="0" relativeHeight="251658240" behindDoc="1" locked="0" layoutInCell="1" allowOverlap="1">
+            <wp:simplePos x="0" y="0"/>
+            <wp:positionH relativeFrom="margin">
+              <wp:align>left</wp:align>
+            </wp:positionH>
+            <wp:positionV relativeFrom="paragraph">
+              <wp:posOffset>65405</wp:posOffset>
+            </wp:positionV>
+            <wp:extent cx="1898650" cy="1419225"/>
+            <wp:effectExtent l="0" t="0" r="6350" b="9525"/>
+            <wp:wrapSquare wrapText="bothSides"/>
+            <wp:docPr id="2" name="Kép 2"/>
+            <wp:cNvGraphicFramePr>
+              <a:graphicFrameLocks xmlns:a="http://schemas.openxmlformats.org/drawingml/2006/main" noChangeAspect="1"/>
+            </wp:cNvGraphicFramePr>
+            <a:graphic xmlns:a="http://schemas.openxmlformats.org/drawingml/2006/main">
+              <a:graphicData uri="http://schemas.openxmlformats.org/drawingml/2006/picture">
+                <pic:pic xmlns:pic="http://schemas.openxmlformats.org/drawingml/2006/picture">
+                  <pic:nvPicPr>
+                    <pic:cNvPr id="1" name=""/>
+                    <pic:cNvPicPr/>
+                  </pic:nvPicPr>
+                  <pic:blipFill>
+                    <a:blip r:embed="rId5">
+                      <a:extLst>
+                        <a:ext uri="{28A0092B-C50C-407E-A947-70E740481C1C}">
+                          <a14:useLocalDpi xmlns:a14="http://schemas.microsoft.com/office/drawing/2010/main" val="0"/>
+                        </a:ext>
+                      </a:extLst>
+                    </a:blip>
+                    <a:stretch>
+                      <a:fillRect/>
+                    </a:stretch>
+                  </pic:blipFill>
+                  <pic:spPr>
+                    <a:xfrm>
+                      <a:off x="0" y="0"/>
+                      <a:ext cx="1898650" cy="1419225"/>
+                    </a:xfrm>
+                    <a:prstGeom prst="rect">
+                      <a:avLst/>
+                    </a:prstGeom>
+                  </pic:spPr>
+                </pic:pic>
+              </a:graphicData>
+            </a:graphic>
+            <wp14:sizeRelH relativeFrom="margin">
+              <wp14:pctWidth>0</wp14:pctWidth>
+            </wp14:sizeRelH>
+            <wp14:sizeRelV relativeFrom="margin">
+              <wp14:pctHeight>0</wp14:pctHeight>
+            </wp14:sizeRelV>
+          </wp:anchor>
+        </w:drawing>
+      </w:r>
+      <w:r>
+        <w:rPr>
+          <w:noProof/>
+          <w:lang w:eastAsia="hu-HU"/>
+        </w:rPr>
+        <w:t xml:space="preserve"> </w:t>
+      </w:r>
+      <w:r>
+        <w:rPr>
+          <w:noProof/>
+          <w:lang w:eastAsia="hu-HU"/>
+        </w:rPr>
+        <w:t>A mappák:</w:t>
+      </w:r>
+    </w:p>
+    <w:p>
+      <w:pPr>
+        <w:rPr>
+          <w:noProof/>
+          <w:lang w:eastAsia="hu-HU"/>
+        </w:rPr>
+      </w:pPr>
+      <w:r>
+        <w:rPr>
+          <w:noProof/>
+          <w:lang w:eastAsia="hu-HU"/>
+        </w:rPr>
+        <w:t>•</w:t>
+      </w:r>
+      <w:r>
+        <w:rPr>
+          <w:noProof/>
+          <w:lang w:eastAsia="hu-HU"/>
+        </w:rPr>
+        <w:tab/>
+        <w:t>Dokumentáció</w:t>
+      </w:r>
+    </w:p>
+    <w:p>
+      <w:pPr>
+        <w:pStyle w:val="Listaszerbekezds"/>
+        <w:numPr>
+          <w:ilvl w:val="0"/>
+          <w:numId w:val="1"/>
+        </w:numPr>
+        <w:rPr>
+          <w:noProof/>
+          <w:lang w:eastAsia="hu-HU"/>
+        </w:rPr>
+      </w:pPr>
+      <w:r>
+        <w:rPr>
+          <w:noProof/>
+          <w:lang w:eastAsia="hu-HU"/>
+        </w:rPr>
+        <w:t>Ebben a mappában tároljuk a dokumentációkat</w:t>
+      </w:r>
+    </w:p>
+    <w:p>
+      <w:pPr>
+        <w:pStyle w:val="Listaszerbekezds"/>
+        <w:ind w:left="1416"/>
+        <w:rPr>
+          <w:noProof/>
+          <w:lang w:eastAsia="hu-HU"/>
+        </w:rPr>
+      </w:pPr>
+      <w:r>
+        <w:rPr>
+          <w:noProof/>
+          <w:lang w:eastAsia="hu-HU"/>
+        </w:rPr>
+        <w:t>(pl.: fejlesztői dokumentáció, felhasználói dokumentáció, stb.)</w:t>
+      </w:r>
+    </w:p>
+    <w:p>
+      <w:pPr>
+        <w:rPr>
+          <w:noProof/>
+          <w:lang w:eastAsia="hu-HU"/>
+        </w:rPr>
+      </w:pPr>
+    </w:p>
+    <w:p>
+      <w:pPr>
+        <w:rPr>
+          <w:noProof/>
+          <w:lang w:eastAsia="hu-HU"/>
+        </w:rPr>
+      </w:pPr>
+      <w:r>
+        <w:rPr>
+          <w:noProof/>
+          <w:lang w:eastAsia="hu-HU"/>
+        </w:rPr>
+        <w:drawing>
+          <wp:anchor distT="0" distB="0" distL="114300" distR="114300" simplePos="0" relativeHeight="251659264" behindDoc="0" locked="0" layoutInCell="1" allowOverlap="1">
+            <wp:simplePos x="0" y="0"/>
+            <wp:positionH relativeFrom="margin">
+              <wp:posOffset>4124325</wp:posOffset>
+            </wp:positionH>
+            <wp:positionV relativeFrom="paragraph">
+              <wp:posOffset>13970</wp:posOffset>
+            </wp:positionV>
+            <wp:extent cx="1714500" cy="3209925"/>
+            <wp:effectExtent l="0" t="0" r="0" b="9525"/>
+            <wp:wrapSquare wrapText="bothSides"/>
+            <wp:docPr id="1" name="Kép 1"/>
+            <wp:cNvGraphicFramePr>
+              <a:graphicFrameLocks xmlns:a="http://schemas.openxmlformats.org/drawingml/2006/main" noChangeAspect="1"/>
+            </wp:cNvGraphicFramePr>
+            <a:graphic xmlns:a="http://schemas.openxmlformats.org/drawingml/2006/main">
+              <a:graphicData uri="http://schemas.openxmlformats.org/drawingml/2006/picture">
+                <pic:pic xmlns:pic="http://schemas.openxmlformats.org/drawingml/2006/picture">
+                  <pic:nvPicPr>
+                    <pic:cNvPr id="1" name=""/>
+                    <pic:cNvPicPr/>
+                  </pic:nvPicPr>
+                  <pic:blipFill>
+                    <a:blip r:embed="rId6">
+                      <a:extLst>
+                        <a:ext uri="{28A0092B-C50C-407E-A947-70E740481C1C}">
+                          <a14:useLocalDpi xmlns:a14="http://schemas.microsoft.com/office/drawing/2010/main" val="0"/>
+                        </a:ext>
+                      </a:extLst>
+                    </a:blip>
+                    <a:stretch>
+                      <a:fillRect/>
+                    </a:stretch>
+                  </pic:blipFill>
+                  <pic:spPr>
+                    <a:xfrm>
+                      <a:off x="0" y="0"/>
+                      <a:ext cx="1714500" cy="3209925"/>
+                    </a:xfrm>
+                    <a:prstGeom prst="rect">
+                      <a:avLst/>
+                    </a:prstGeom>
+                  </pic:spPr>
+                </pic:pic>
+              </a:graphicData>
+            </a:graphic>
+          </wp:anchor>
+        </w:drawing>
+      </w:r>
+    </w:p>
+    <w:p>
+      <w:pPr>
+        <w:rPr>
+          <w:noProof/>
+          <w:lang w:eastAsia="hu-HU"/>
+        </w:rPr>
+      </w:pPr>
+      <w:r>
+        <w:rPr>
+          <w:noProof/>
+          <w:lang w:eastAsia="hu-HU"/>
+        </w:rPr>
+        <w:t>•</w:t>
+      </w:r>
+      <w:r>
+        <w:rPr>
+          <w:noProof/>
+          <w:lang w:eastAsia="hu-HU"/>
+        </w:rPr>
+        <w:tab/>
+      </w:r>
+      <w:r>
+        <w:rPr>
+          <w:noProof/>
+          <w:lang w:eastAsia="hu-HU"/>
+        </w:rPr>
+        <w:t>Nudentist_weboldal</w:t>
+      </w:r>
+    </w:p>
+    <w:p>
+      <w:pPr>
+        <w:rPr>
+          <w:noProof/>
+          <w:lang w:eastAsia="hu-HU"/>
+        </w:rPr>
+      </w:pPr>
+      <w:r>
+        <w:rPr>
+          <w:noProof/>
+          <w:lang w:eastAsia="hu-HU"/>
+        </w:rPr>
+        <w:t>o</w:t>
+      </w:r>
+      <w:r>
+        <w:rPr>
+          <w:noProof/>
+          <w:lang w:eastAsia="hu-HU"/>
+        </w:rPr>
+        <w:tab/>
+        <w:t>Ebben a mappában található maga az egész weboldal</w:t>
+      </w:r>
+    </w:p>
+    <w:p>
+      <w:pPr>
+        <w:rPr>
+          <w:noProof/>
+          <w:lang w:eastAsia="hu-HU"/>
+        </w:rPr>
+      </w:pPr>
+      <w:r>
+        <w:rPr>
+          <w:noProof/>
+          <w:lang w:eastAsia="hu-HU"/>
+        </w:rPr>
+        <w:t>•</w:t>
+      </w:r>
+      <w:r>
+        <w:rPr>
+          <w:noProof/>
+          <w:lang w:eastAsia="hu-HU"/>
+        </w:rPr>
+        <w:tab/>
+      </w:r>
+      <w:r>
+        <w:rPr>
+          <w:noProof/>
+          <w:lang w:eastAsia="hu-HU"/>
+        </w:rPr>
+        <w:t>Tervek</w:t>
+      </w:r>
+    </w:p>
+    <w:p>
+      <w:pPr>
+        <w:rPr>
+          <w:noProof/>
+          <w:lang w:eastAsia="hu-HU"/>
+        </w:rPr>
+      </w:pPr>
+      <w:r>
+        <w:rPr>
+          <w:noProof/>
+          <w:lang w:eastAsia="hu-HU"/>
+        </w:rPr>
+        <w:t>o</w:t>
+      </w:r>
+      <w:r>
+        <w:rPr>
+          <w:noProof/>
+          <w:lang w:eastAsia="hu-HU"/>
+        </w:rPr>
+        <w:tab/>
+      </w:r>
+      <w:r>
+        <w:rPr>
+          <w:noProof/>
+          <w:lang w:eastAsia="hu-HU"/>
+        </w:rPr>
+        <w:t>Ebben a mappában találhatóak a tervek</w:t>
+      </w:r>
+    </w:p>
+    <w:p>
+      <w:pPr>
+        <w:rPr>
+          <w:noProof/>
+          <w:lang w:eastAsia="hu-HU"/>
+        </w:rPr>
+      </w:pPr>
+      <w:r>
+        <w:rPr>
+          <w:noProof/>
+          <w:lang w:eastAsia="hu-HU"/>
+        </w:rPr>
+        <w:t>•</w:t>
+      </w:r>
+      <w:r>
+        <w:rPr>
+          <w:noProof/>
+          <w:lang w:eastAsia="hu-HU"/>
+        </w:rPr>
+        <w:tab/>
+      </w:r>
+      <w:r>
+        <w:rPr>
+          <w:noProof/>
+          <w:lang w:eastAsia="hu-HU"/>
+        </w:rPr>
+        <w:t>Tesztesetek</w:t>
+      </w:r>
+    </w:p>
+    <w:p>
+      <w:pPr>
+        <w:rPr>
+          <w:noProof/>
+          <w:lang w:eastAsia="hu-HU"/>
+        </w:rPr>
+      </w:pPr>
+      <w:r>
+        <w:rPr>
+          <w:noProof/>
+          <w:lang w:eastAsia="hu-HU"/>
+        </w:rPr>
+        <w:t>o</w:t>
+      </w:r>
+      <w:r>
+        <w:rPr>
+          <w:noProof/>
+          <w:lang w:eastAsia="hu-HU"/>
+        </w:rPr>
+        <w:tab/>
+        <w:t>Ebben a mappában talá</w:t>
+      </w:r>
+      <w:r>
+        <w:rPr>
+          <w:noProof/>
+          <w:lang w:eastAsia="hu-HU"/>
+        </w:rPr>
+        <w:t>lhatóak a tesztesetek</w:t>
+      </w:r>
+      <w:r>
+        <w:rPr>
+          <w:noProof/>
+          <w:lang w:eastAsia="hu-HU"/>
+        </w:rPr>
+        <w:t>.</w:t>
+      </w:r>
+    </w:p>
+    <w:p>
+      <w:pPr>
+        <w:rPr>
+          <w:rFonts w:ascii="Times New Roman" w:hAnsi="Times New Roman" w:cs="Times New Roman"/>
+          <w:sz w:val="24"/>
+          <w:szCs w:val="24"/>
+        </w:rPr>
+      </w:pPr>
+    </w:p>
+    <w:p>
+      <w:pPr>
+        <w:rPr>
+          <w:rFonts w:ascii="Times New Roman" w:hAnsi="Times New Roman" w:cs="Times New Roman"/>
+          <w:sz w:val="24"/>
+          <w:szCs w:val="24"/>
+        </w:rPr>
+      </w:pPr>
+      <w:r>
+        <w:rPr>
+          <w:rFonts w:ascii="Times New Roman" w:hAnsi="Times New Roman" w:cs="Times New Roman"/>
+          <w:sz w:val="24"/>
+          <w:szCs w:val="24"/>
+        </w:rPr>
+        <w:t>Controller – View kapcsolatok</w:t>
+      </w:r>
+    </w:p>
+    <w:p>
+      <w:pPr>
+        <w:rPr>
+          <w:rFonts w:ascii="Times New Roman" w:hAnsi="Times New Roman" w:cs="Times New Roman"/>
+          <w:sz w:val="24"/>
+          <w:szCs w:val="24"/>
+        </w:rPr>
+      </w:pPr>
+      <w:proofErr w:type="gramStart"/>
+      <w:r>
+        <w:rPr>
+          <w:rFonts w:ascii="Times New Roman" w:hAnsi="Times New Roman" w:cs="Times New Roman"/>
+          <w:sz w:val="24"/>
+          <w:szCs w:val="24"/>
+        </w:rPr>
+        <w:t>munkatarsakCtrl</w:t>
+      </w:r>
+      <w:r>
+        <w:rPr>
+          <w:rFonts w:ascii="Times New Roman" w:hAnsi="Times New Roman" w:cs="Times New Roman"/>
+          <w:sz w:val="24"/>
+          <w:szCs w:val="24"/>
+        </w:rPr>
+        <w:t>.js</w:t>
+      </w:r>
+      <w:proofErr w:type="gramEnd"/>
+      <w:r>
+        <w:rPr>
+          <w:rFonts w:ascii="Times New Roman" w:hAnsi="Times New Roman" w:cs="Times New Roman"/>
+          <w:sz w:val="24"/>
+          <w:szCs w:val="24"/>
+        </w:rPr>
+        <w:t xml:space="preserve"> </w:t>
+      </w:r>
+      <w:r>
+        <w:rPr>
+          <w:rFonts w:ascii="Times New Roman" w:hAnsi="Times New Roman" w:cs="Times New Roman"/>
+          <w:sz w:val="24"/>
+          <w:szCs w:val="24"/>
+        </w:rPr>
+        <w:t>–</w:t>
+      </w:r>
+      <w:r>
+        <w:rPr>
+          <w:rFonts w:ascii="Times New Roman" w:hAnsi="Times New Roman" w:cs="Times New Roman"/>
+          <w:sz w:val="24"/>
+          <w:szCs w:val="24"/>
+        </w:rPr>
+        <w:t xml:space="preserve"> </w:t>
+      </w:r>
+    </w:p>
+    <w:p>
+      <w:pPr>
+        <w:ind w:left="993"/>
+        <w:rPr>
+          <w:rFonts w:ascii="Times New Roman" w:hAnsi="Times New Roman" w:cs="Times New Roman"/>
+          <w:sz w:val="24"/>
+          <w:szCs w:val="24"/>
+        </w:rPr>
+      </w:pPr>
+      <w:r>
+        <w:rPr>
+          <w:rFonts w:ascii="Times New Roman" w:hAnsi="Times New Roman" w:cs="Times New Roman"/>
+          <w:sz w:val="24"/>
+          <w:szCs w:val="24"/>
+        </w:rPr>
+        <w:t>Homepage.html</w:t>
+      </w:r>
+      <w:r>
+        <w:rPr>
+          <w:rFonts w:ascii="Times New Roman" w:hAnsi="Times New Roman" w:cs="Times New Roman"/>
+          <w:sz w:val="24"/>
+          <w:szCs w:val="24"/>
+        </w:rPr>
+        <w:br/>
+        <w:t>Munkatarsak.html</w:t>
+      </w:r>
+      <w:r>
+        <w:rPr>
+          <w:rFonts w:ascii="Times New Roman" w:hAnsi="Times New Roman" w:cs="Times New Roman"/>
+          <w:sz w:val="24"/>
+          <w:szCs w:val="24"/>
+        </w:rPr>
+        <w:br/>
+        <w:t>Elerhetosegek.html</w:t>
+      </w:r>
+      <w:r>
+        <w:rPr>
+          <w:rFonts w:ascii="Times New Roman" w:hAnsi="Times New Roman" w:cs="Times New Roman"/>
+          <w:sz w:val="24"/>
+          <w:szCs w:val="24"/>
+        </w:rPr>
+        <w:br/>
+      </w:r>
+    </w:p>
+    <w:p>
+      <w:pPr>
+        <w:rPr>
+          <w:rFonts w:ascii="Times New Roman" w:hAnsi="Times New Roman" w:cs="Times New Roman"/>
+          <w:sz w:val="24"/>
+          <w:szCs w:val="24"/>
+        </w:rPr>
+      </w:pPr>
+      <w:proofErr w:type="gramStart"/>
+      <w:r>
+        <w:rPr>
+          <w:rFonts w:ascii="Times New Roman" w:hAnsi="Times New Roman" w:cs="Times New Roman"/>
+          <w:sz w:val="24"/>
+          <w:szCs w:val="24"/>
+        </w:rPr>
+        <w:t>userCtrl.js</w:t>
+      </w:r>
+      <w:proofErr w:type="gramEnd"/>
+      <w:r>
+        <w:rPr>
+          <w:rFonts w:ascii="Times New Roman" w:hAnsi="Times New Roman" w:cs="Times New Roman"/>
+          <w:sz w:val="24"/>
+          <w:szCs w:val="24"/>
+        </w:rPr>
+        <w:t xml:space="preserve"> </w:t>
+      </w:r>
+      <w:r>
+        <w:rPr>
+          <w:rFonts w:ascii="Times New Roman" w:hAnsi="Times New Roman" w:cs="Times New Roman"/>
+          <w:sz w:val="24"/>
+          <w:szCs w:val="24"/>
+        </w:rPr>
+        <w:t xml:space="preserve">– </w:t>
+      </w:r>
+    </w:p>
+    <w:p>
+      <w:pPr>
+        <w:ind w:left="993"/>
+        <w:rPr>
+          <w:rFonts w:ascii="Times New Roman" w:hAnsi="Times New Roman" w:cs="Times New Roman"/>
+          <w:sz w:val="24"/>
+          <w:szCs w:val="24"/>
+        </w:rPr>
+      </w:pPr>
+      <w:r>
+        <w:rPr>
+          <w:rFonts w:ascii="Times New Roman" w:hAnsi="Times New Roman" w:cs="Times New Roman"/>
+          <w:sz w:val="24"/>
+          <w:szCs w:val="24"/>
+        </w:rPr>
+        <w:t>Registration.html</w:t>
+      </w:r>
+      <w:r>
+        <w:rPr>
+          <w:rFonts w:ascii="Times New Roman" w:hAnsi="Times New Roman" w:cs="Times New Roman"/>
+          <w:sz w:val="24"/>
+          <w:szCs w:val="24"/>
+        </w:rPr>
+        <w:br/>
+      </w:r>
+      <w:r>
+        <w:rPr>
+          <w:rFonts w:ascii="Times New Roman" w:hAnsi="Times New Roman" w:cs="Times New Roman"/>
+          <w:sz w:val="24"/>
+          <w:szCs w:val="24"/>
+        </w:rPr>
+        <w:t>Bemutatkozás</w:t>
+      </w:r>
+      <w:proofErr w:type="gramStart"/>
+      <w:r>
+        <w:rPr>
+          <w:rFonts w:ascii="Times New Roman" w:hAnsi="Times New Roman" w:cs="Times New Roman"/>
+          <w:sz w:val="24"/>
+          <w:szCs w:val="24"/>
+        </w:rPr>
+        <w:t>.html</w:t>
+      </w:r>
+      <w:proofErr w:type="gramEnd"/>
+      <w:r>
+        <w:rPr>
+          <w:rFonts w:ascii="Times New Roman" w:hAnsi="Times New Roman" w:cs="Times New Roman"/>
+          <w:sz w:val="24"/>
+          <w:szCs w:val="24"/>
+        </w:rPr>
+        <w:br/>
+        <w:t>Passwordmod.html</w:t>
+      </w:r>
+      <w:r>
+        <w:rPr>
+          <w:rFonts w:ascii="Times New Roman" w:hAnsi="Times New Roman" w:cs="Times New Roman"/>
+          <w:sz w:val="24"/>
+          <w:szCs w:val="24"/>
+        </w:rPr>
+        <w:br/>
+      </w:r>
+      <w:r>
+        <w:rPr>
+          <w:rFonts w:ascii="Times New Roman" w:hAnsi="Times New Roman" w:cs="Times New Roman"/>
+          <w:sz w:val="24"/>
+          <w:szCs w:val="24"/>
+        </w:rPr>
+        <w:t>Uzenetek.html</w:t>
+      </w:r>
+      <w:r>
+        <w:rPr>
+          <w:rFonts w:ascii="Times New Roman" w:hAnsi="Times New Roman" w:cs="Times New Roman"/>
+          <w:sz w:val="24"/>
+          <w:szCs w:val="24"/>
+        </w:rPr>
+        <w:br/>
+      </w:r>
+      <w:r>
+        <w:rPr>
+          <w:rFonts w:ascii="Times New Roman" w:hAnsi="Times New Roman" w:cs="Times New Roman"/>
+          <w:sz w:val="24"/>
+          <w:szCs w:val="24"/>
+        </w:rPr>
+        <w:t>Userprofil.html</w:t>
+      </w:r>
+    </w:p>
+    <w:p>
+      <w:pPr>
+        <w:rPr>
+          <w:rFonts w:ascii="Times New Roman" w:hAnsi="Times New Roman" w:cs="Times New Roman"/>
+          <w:sz w:val="24"/>
+          <w:szCs w:val="24"/>
+        </w:rPr>
+      </w:pPr>
+      <w:proofErr w:type="gramStart"/>
+      <w:r>
+        <w:rPr>
+          <w:rFonts w:ascii="Times New Roman" w:hAnsi="Times New Roman" w:cs="Times New Roman"/>
+          <w:sz w:val="24"/>
+          <w:szCs w:val="24"/>
+        </w:rPr>
+        <w:t>kezelesekCtrl</w:t>
+      </w:r>
+      <w:r>
+        <w:rPr>
+          <w:rFonts w:ascii="Times New Roman" w:hAnsi="Times New Roman" w:cs="Times New Roman"/>
+          <w:sz w:val="24"/>
+          <w:szCs w:val="24"/>
+        </w:rPr>
+        <w:t>.js</w:t>
+      </w:r>
+      <w:proofErr w:type="gramEnd"/>
+      <w:r>
+        <w:rPr>
+          <w:rFonts w:ascii="Times New Roman" w:hAnsi="Times New Roman" w:cs="Times New Roman"/>
+          <w:sz w:val="24"/>
+          <w:szCs w:val="24"/>
+        </w:rPr>
+        <w:t xml:space="preserve"> </w:t>
+      </w:r>
+      <w:r>
+        <w:rPr>
+          <w:rFonts w:ascii="Times New Roman" w:hAnsi="Times New Roman" w:cs="Times New Roman"/>
+          <w:sz w:val="24"/>
+          <w:szCs w:val="24"/>
+        </w:rPr>
+        <w:t>-</w:t>
+      </w:r>
+    </w:p>
+    <w:p>
+      <w:pPr>
+        <w:ind w:left="851"/>
+        <w:rPr>
+          <w:rFonts w:ascii="Times New Roman" w:hAnsi="Times New Roman" w:cs="Times New Roman"/>
+          <w:sz w:val="24"/>
+          <w:szCs w:val="24"/>
+        </w:rPr>
+      </w:pPr>
+      <w:r>
+        <w:rPr>
+          <w:rFonts w:ascii="Times New Roman" w:hAnsi="Times New Roman" w:cs="Times New Roman"/>
+          <w:sz w:val="24"/>
+          <w:szCs w:val="24"/>
+        </w:rPr>
+        <w:t>Kezelesek.html</w:t>
+      </w:r>
+      <w:r>
+        <w:rPr>
+          <w:rFonts w:ascii="Times New Roman" w:hAnsi="Times New Roman" w:cs="Times New Roman"/>
+          <w:sz w:val="24"/>
+          <w:szCs w:val="24"/>
+        </w:rPr>
+        <w:br/>
+        <w:t>Kezeles.html</w:t>
+      </w:r>
+    </w:p>
+    <w:p>
+      <w:pPr>
+        <w:rPr>
+          <w:rFonts w:ascii="Times New Roman" w:hAnsi="Times New Roman" w:cs="Times New Roman"/>
+          <w:sz w:val="24"/>
+          <w:szCs w:val="24"/>
+        </w:rPr>
+      </w:pPr>
+      <w:proofErr w:type="gramStart"/>
+      <w:r>
+        <w:rPr>
+          <w:rFonts w:ascii="Times New Roman" w:hAnsi="Times New Roman" w:cs="Times New Roman"/>
+          <w:sz w:val="24"/>
+          <w:szCs w:val="24"/>
+        </w:rPr>
+        <w:t>profilokCtrl</w:t>
+      </w:r>
+      <w:r>
+        <w:rPr>
+          <w:rFonts w:ascii="Times New Roman" w:hAnsi="Times New Roman" w:cs="Times New Roman"/>
+          <w:sz w:val="24"/>
+          <w:szCs w:val="24"/>
+        </w:rPr>
+        <w:t>.js</w:t>
+      </w:r>
+      <w:proofErr w:type="gramEnd"/>
+      <w:r>
+        <w:rPr>
+          <w:rFonts w:ascii="Times New Roman" w:hAnsi="Times New Roman" w:cs="Times New Roman"/>
+          <w:sz w:val="24"/>
+          <w:szCs w:val="24"/>
+        </w:rPr>
+        <w:t xml:space="preserve"> -</w:t>
+      </w:r>
+    </w:p>
+    <w:p>
+      <w:pPr>
+        <w:ind w:left="993"/>
+        <w:rPr>
+          <w:rFonts w:ascii="Times New Roman" w:hAnsi="Times New Roman" w:cs="Times New Roman"/>
+          <w:sz w:val="24"/>
+          <w:szCs w:val="24"/>
+        </w:rPr>
+      </w:pPr>
+      <w:r>
+        <w:rPr>
+          <w:rFonts w:ascii="Times New Roman" w:hAnsi="Times New Roman" w:cs="Times New Roman"/>
+          <w:sz w:val="24"/>
+          <w:szCs w:val="24"/>
+        </w:rPr>
+        <w:t>Doktorprofil.html</w:t>
+      </w:r>
+    </w:p>
+    <w:p>
+      <w:pPr>
+        <w:rPr>
+          <w:rFonts w:ascii="Times New Roman" w:hAnsi="Times New Roman" w:cs="Times New Roman"/>
+          <w:sz w:val="24"/>
+          <w:szCs w:val="24"/>
+        </w:rPr>
+      </w:pPr>
+      <w:proofErr w:type="gramStart"/>
+      <w:r>
+        <w:rPr>
+          <w:rFonts w:ascii="Times New Roman" w:hAnsi="Times New Roman" w:cs="Times New Roman"/>
+          <w:sz w:val="24"/>
+          <w:szCs w:val="24"/>
+        </w:rPr>
+        <w:t>uzenetCtrl.js</w:t>
+      </w:r>
+      <w:proofErr w:type="gramEnd"/>
+      <w:r>
+        <w:rPr>
+          <w:rFonts w:ascii="Times New Roman" w:hAnsi="Times New Roman" w:cs="Times New Roman"/>
+          <w:sz w:val="24"/>
+          <w:szCs w:val="24"/>
+        </w:rPr>
+        <w:t xml:space="preserve"> </w:t>
+      </w:r>
+      <w:r>
+        <w:rPr>
+          <w:rFonts w:ascii="Times New Roman" w:hAnsi="Times New Roman" w:cs="Times New Roman"/>
+          <w:sz w:val="24"/>
+          <w:szCs w:val="24"/>
+        </w:rPr>
+        <w:t>-</w:t>
+      </w:r>
+      <w:r>
+        <w:rPr>
+          <w:rFonts w:ascii="Times New Roman" w:hAnsi="Times New Roman" w:cs="Times New Roman"/>
+          <w:sz w:val="24"/>
+          <w:szCs w:val="24"/>
+        </w:rPr>
+        <w:t xml:space="preserve"> </w:t>
+      </w:r>
+    </w:p>
+    <w:p>
+      <w:pPr>
+        <w:ind w:left="993"/>
+        <w:rPr>
+          <w:rFonts w:ascii="Times New Roman" w:hAnsi="Times New Roman" w:cs="Times New Roman"/>
+          <w:sz w:val="24"/>
+          <w:szCs w:val="24"/>
+        </w:rPr>
+      </w:pPr>
+      <w:r>
+        <w:rPr>
+          <w:rFonts w:ascii="Times New Roman" w:hAnsi="Times New Roman" w:cs="Times New Roman"/>
+          <w:sz w:val="24"/>
+          <w:szCs w:val="24"/>
+        </w:rPr>
+        <w:t>Mail.html</w:t>
+      </w:r>
+      <w:r>
+        <w:rPr>
+          <w:rFonts w:ascii="Times New Roman" w:hAnsi="Times New Roman" w:cs="Times New Roman"/>
+          <w:sz w:val="24"/>
+          <w:szCs w:val="24"/>
+        </w:rPr>
+        <w:br/>
+        <w:t>Uzenet.html</w:t>
+      </w:r>
+    </w:p>
+    <w:p>
+      <w:pPr>
+        <w:rPr>
+          <w:rFonts w:ascii="Times New Roman" w:hAnsi="Times New Roman" w:cs="Times New Roman"/>
+          <w:sz w:val="24"/>
+          <w:szCs w:val="24"/>
+        </w:rPr>
+      </w:pPr>
+      <w:proofErr w:type="gramStart"/>
+      <w:r>
+        <w:rPr>
+          <w:rFonts w:ascii="Times New Roman" w:hAnsi="Times New Roman" w:cs="Times New Roman"/>
+          <w:sz w:val="24"/>
+          <w:szCs w:val="24"/>
+        </w:rPr>
+        <w:lastRenderedPageBreak/>
+        <w:t>kedvencekCtrl.js</w:t>
+      </w:r>
+      <w:proofErr w:type="gramEnd"/>
+      <w:r>
+        <w:rPr>
+          <w:rFonts w:ascii="Times New Roman" w:hAnsi="Times New Roman" w:cs="Times New Roman"/>
+          <w:sz w:val="24"/>
+          <w:szCs w:val="24"/>
+        </w:rPr>
+        <w:t xml:space="preserve"> – </w:t>
+      </w:r>
+    </w:p>
+    <w:p>
+      <w:pPr>
+        <w:ind w:left="1134"/>
+        <w:rPr>
+          <w:rFonts w:ascii="Times New Roman" w:hAnsi="Times New Roman" w:cs="Times New Roman"/>
+          <w:sz w:val="24"/>
+          <w:szCs w:val="24"/>
+        </w:rPr>
+      </w:pPr>
+      <w:r>
+        <w:rPr>
+          <w:rFonts w:ascii="Times New Roman" w:hAnsi="Times New Roman" w:cs="Times New Roman"/>
+          <w:sz w:val="24"/>
+          <w:szCs w:val="24"/>
+        </w:rPr>
+        <w:t>Kedvencek.html</w:t>
+      </w:r>
+    </w:p>
+    <w:p>
+      <w:pPr>
+        <w:rPr>
+          <w:rFonts w:ascii="Times New Roman" w:hAnsi="Times New Roman" w:cs="Times New Roman"/>
+          <w:sz w:val="24"/>
+          <w:szCs w:val="24"/>
+        </w:rPr>
+      </w:pPr>
+      <w:proofErr w:type="gramStart"/>
+      <w:r>
+        <w:rPr>
+          <w:rFonts w:ascii="Times New Roman" w:hAnsi="Times New Roman" w:cs="Times New Roman"/>
+          <w:sz w:val="24"/>
+          <w:szCs w:val="24"/>
+        </w:rPr>
+        <w:t>idopontokCtrl.js</w:t>
+      </w:r>
+      <w:proofErr w:type="gramEnd"/>
+      <w:r>
+        <w:rPr>
+          <w:rFonts w:ascii="Times New Roman" w:hAnsi="Times New Roman" w:cs="Times New Roman"/>
+          <w:sz w:val="24"/>
+          <w:szCs w:val="24"/>
+        </w:rPr>
+        <w:t xml:space="preserve"> – </w:t>
+      </w:r>
+    </w:p>
+    <w:p>
+      <w:pPr>
+        <w:ind w:left="1134"/>
+        <w:rPr>
+          <w:rFonts w:ascii="Times New Roman" w:hAnsi="Times New Roman" w:cs="Times New Roman"/>
+          <w:sz w:val="24"/>
+          <w:szCs w:val="24"/>
+        </w:rPr>
+      </w:pPr>
+      <w:r>
+        <w:rPr>
+          <w:rFonts w:ascii="Times New Roman" w:hAnsi="Times New Roman" w:cs="Times New Roman"/>
+          <w:sz w:val="24"/>
+          <w:szCs w:val="24"/>
+        </w:rPr>
+        <w:t>Idopontok.html</w:t>
+      </w:r>
+    </w:p>
+    <w:p>
+      <w:pPr>
+        <w:rPr>
+          <w:rFonts w:ascii="Times New Roman" w:hAnsi="Times New Roman" w:cs="Times New Roman"/>
+          <w:sz w:val="24"/>
+          <w:szCs w:val="24"/>
+        </w:rPr>
+      </w:pPr>
+      <w:r>
+        <w:rPr>
+          <w:rFonts w:ascii="Times New Roman" w:hAnsi="Times New Roman" w:cs="Times New Roman"/>
+          <w:sz w:val="24"/>
+          <w:szCs w:val="24"/>
+        </w:rPr>
+        <w:br/>
+      </w:r>
+    </w:p>
+    <w:p>
+      <w:pPr>
+        <w:rPr>
+          <w:rFonts w:ascii="Times New Roman" w:hAnsi="Times New Roman" w:cs="Times New Roman"/>
+          <w:sz w:val="24"/>
+          <w:szCs w:val="24"/>
+        </w:rPr>
+      </w:pPr>
+      <w:proofErr w:type="spellStart"/>
+      <w:r>
+        <w:rPr>
+          <w:rFonts w:ascii="Times New Roman" w:hAnsi="Times New Roman" w:cs="Times New Roman"/>
+          <w:sz w:val="24"/>
+          <w:szCs w:val="24"/>
+        </w:rPr>
+        <w:t>Controllerek</w:t>
+      </w:r>
+      <w:proofErr w:type="spellEnd"/>
+      <w:r>
+        <w:rPr>
+          <w:rFonts w:ascii="Times New Roman" w:hAnsi="Times New Roman" w:cs="Times New Roman"/>
+          <w:sz w:val="24"/>
+          <w:szCs w:val="24"/>
+        </w:rPr>
+        <w:t>:</w:t>
+      </w:r>
+    </w:p>
+    <w:p>
+      <w:pPr>
+        <w:rPr>
+          <w:rFonts w:ascii="Times New Roman" w:hAnsi="Times New Roman" w:cs="Times New Roman"/>
+          <w:sz w:val="24"/>
+          <w:szCs w:val="24"/>
+        </w:rPr>
+      </w:pPr>
+      <w:r>
+        <w:rPr>
+          <w:rFonts w:ascii="Times New Roman" w:hAnsi="Times New Roman" w:cs="Times New Roman"/>
+          <w:sz w:val="24"/>
+          <w:szCs w:val="24"/>
+        </w:rPr>
+        <w:t>munkatarsakCtrl</w:t>
+      </w:r>
+    </w:p>
+    <w:p>
+      <w:pPr>
+        <w:rPr>
+          <w:rFonts w:ascii="Times New Roman" w:hAnsi="Times New Roman" w:cs="Times New Roman"/>
+          <w:sz w:val="24"/>
+          <w:szCs w:val="24"/>
+        </w:rPr>
+      </w:pPr>
+      <w:r>
+        <w:rPr>
+          <w:rFonts w:ascii="Times New Roman" w:hAnsi="Times New Roman" w:cs="Times New Roman"/>
+          <w:sz w:val="24"/>
+          <w:szCs w:val="24"/>
+        </w:rPr>
+        <w:t>$</w:t>
+      </w:r>
+      <w:proofErr w:type="spellStart"/>
+      <w:r>
+        <w:rPr>
+          <w:rFonts w:ascii="Times New Roman" w:hAnsi="Times New Roman" w:cs="Times New Roman"/>
+          <w:sz w:val="24"/>
+          <w:szCs w:val="24"/>
+        </w:rPr>
+        <w:t>scope</w:t>
+      </w:r>
+      <w:proofErr w:type="gramStart"/>
+      <w:r>
+        <w:rPr>
+          <w:rFonts w:ascii="Times New Roman" w:hAnsi="Times New Roman" w:cs="Times New Roman"/>
+          <w:sz w:val="24"/>
+          <w:szCs w:val="24"/>
+        </w:rPr>
+        <w:t>.M</w:t>
+      </w:r>
+      <w:r>
+        <w:rPr>
+          <w:rFonts w:ascii="Times New Roman" w:hAnsi="Times New Roman" w:cs="Times New Roman"/>
+          <w:sz w:val="24"/>
+          <w:szCs w:val="24"/>
+        </w:rPr>
+        <w:t>unkatarsak</w:t>
+      </w:r>
+      <w:proofErr w:type="spellEnd"/>
+      <w:proofErr w:type="gramEnd"/>
+      <w:r>
+        <w:rPr>
+          <w:rFonts w:ascii="Times New Roman" w:hAnsi="Times New Roman" w:cs="Times New Roman"/>
+          <w:sz w:val="24"/>
+          <w:szCs w:val="24"/>
+        </w:rPr>
+        <w:t xml:space="preserve"> (tömb)</w:t>
+      </w:r>
+      <w:r>
+        <w:rPr>
+          <w:rFonts w:ascii="Times New Roman" w:hAnsi="Times New Roman" w:cs="Times New Roman"/>
+          <w:sz w:val="24"/>
+          <w:szCs w:val="24"/>
+        </w:rPr>
+        <w:t>: Az adatbázisból lekérdezett munkatársakat tárolja</w:t>
+      </w:r>
+      <w:r>
+        <w:rPr>
+          <w:rFonts w:ascii="Times New Roman" w:hAnsi="Times New Roman" w:cs="Times New Roman"/>
+          <w:sz w:val="24"/>
+          <w:szCs w:val="24"/>
+        </w:rPr>
+        <w:t>.</w:t>
+      </w:r>
+    </w:p>
+    <w:p>
+      <w:pPr>
+        <w:rPr>
+          <w:rFonts w:ascii="Times New Roman" w:hAnsi="Times New Roman" w:cs="Times New Roman"/>
+          <w:sz w:val="24"/>
+          <w:szCs w:val="24"/>
+        </w:rPr>
+      </w:pPr>
+      <w:proofErr w:type="spellStart"/>
+      <w:proofErr w:type="gramStart"/>
+      <w:r>
+        <w:rPr>
+          <w:rFonts w:ascii="Times New Roman" w:hAnsi="Times New Roman" w:cs="Times New Roman"/>
+          <w:sz w:val="24"/>
+          <w:szCs w:val="24"/>
+        </w:rPr>
+        <w:t>DB.selectAll</w:t>
+      </w:r>
+      <w:proofErr w:type="spellEnd"/>
+      <w:r>
+        <w:rPr>
+          <w:rFonts w:ascii="Times New Roman" w:hAnsi="Times New Roman" w:cs="Times New Roman"/>
+          <w:sz w:val="24"/>
+          <w:szCs w:val="24"/>
+        </w:rPr>
+        <w:t>(</w:t>
+      </w:r>
+      <w:proofErr w:type="gramEnd"/>
+      <w:r>
+        <w:rPr>
+          <w:rFonts w:ascii="Times New Roman" w:hAnsi="Times New Roman" w:cs="Times New Roman"/>
+          <w:sz w:val="24"/>
+          <w:szCs w:val="24"/>
+        </w:rPr>
+        <w:t>’orvosok’</w:t>
+      </w:r>
+      <w:r>
+        <w:rPr>
+          <w:rFonts w:ascii="Times New Roman" w:hAnsi="Times New Roman" w:cs="Times New Roman"/>
+          <w:sz w:val="24"/>
+          <w:szCs w:val="24"/>
+        </w:rPr>
+        <w:t xml:space="preserve">): A </w:t>
+      </w:r>
+      <w:proofErr w:type="spellStart"/>
+      <w:r>
+        <w:rPr>
+          <w:rFonts w:ascii="Times New Roman" w:hAnsi="Times New Roman" w:cs="Times New Roman"/>
+          <w:sz w:val="24"/>
+          <w:szCs w:val="24"/>
+        </w:rPr>
+        <w:t>Munkatarsak</w:t>
+      </w:r>
+      <w:proofErr w:type="spellEnd"/>
+      <w:r>
+        <w:rPr>
+          <w:rFonts w:ascii="Times New Roman" w:hAnsi="Times New Roman" w:cs="Times New Roman"/>
+          <w:sz w:val="24"/>
+          <w:szCs w:val="24"/>
+        </w:rPr>
+        <w:t xml:space="preserve"> tömb feltöltése.</w:t>
+      </w:r>
+    </w:p>
+    <w:p>
+      <w:pPr>
+        <w:rPr>
+          <w:rFonts w:ascii="Times New Roman" w:hAnsi="Times New Roman" w:cs="Times New Roman"/>
+          <w:sz w:val="24"/>
+          <w:szCs w:val="24"/>
+        </w:rPr>
+      </w:pPr>
+      <w:r>
+        <w:rPr>
+          <w:rFonts w:ascii="Times New Roman" w:hAnsi="Times New Roman" w:cs="Times New Roman"/>
+          <w:sz w:val="24"/>
+          <w:szCs w:val="24"/>
+        </w:rPr>
+        <w:t>$.</w:t>
+      </w:r>
+      <w:proofErr w:type="spellStart"/>
+      <w:r>
+        <w:rPr>
+          <w:rFonts w:ascii="Times New Roman" w:hAnsi="Times New Roman" w:cs="Times New Roman"/>
+          <w:sz w:val="24"/>
+          <w:szCs w:val="24"/>
+        </w:rPr>
+        <w:t>scope.toDocProfile</w:t>
+      </w:r>
+      <w:proofErr w:type="spellEnd"/>
+      <w:r>
+        <w:rPr>
+          <w:rFonts w:ascii="Times New Roman" w:hAnsi="Times New Roman" w:cs="Times New Roman"/>
+          <w:sz w:val="24"/>
+          <w:szCs w:val="24"/>
+        </w:rPr>
+        <w:t xml:space="preserve">: </w:t>
+      </w:r>
+      <w:r>
+        <w:rPr>
+          <w:rFonts w:ascii="Times New Roman" w:hAnsi="Times New Roman" w:cs="Times New Roman"/>
+          <w:sz w:val="24"/>
+          <w:szCs w:val="24"/>
+        </w:rPr>
+        <w:t>A „M</w:t>
+      </w:r>
+      <w:r>
+        <w:rPr>
+          <w:rFonts w:ascii="Times New Roman" w:hAnsi="Times New Roman" w:cs="Times New Roman"/>
+          <w:sz w:val="24"/>
+          <w:szCs w:val="24"/>
+        </w:rPr>
+        <w:t>unkatársak</w:t>
+      </w:r>
+      <w:r>
+        <w:rPr>
+          <w:rFonts w:ascii="Times New Roman" w:hAnsi="Times New Roman" w:cs="Times New Roman"/>
+          <w:sz w:val="24"/>
+          <w:szCs w:val="24"/>
+        </w:rPr>
+        <w:t>”</w:t>
+      </w:r>
+      <w:r>
+        <w:rPr>
+          <w:rFonts w:ascii="Times New Roman" w:hAnsi="Times New Roman" w:cs="Times New Roman"/>
+          <w:sz w:val="24"/>
+          <w:szCs w:val="24"/>
+        </w:rPr>
+        <w:t xml:space="preserve"> oldalon</w:t>
+      </w:r>
+      <w:r>
+        <w:rPr>
+          <w:rFonts w:ascii="Times New Roman" w:hAnsi="Times New Roman" w:cs="Times New Roman"/>
+          <w:sz w:val="24"/>
+          <w:szCs w:val="24"/>
+        </w:rPr>
+        <w:t xml:space="preserve"> egy orvos profilt reprezentáló kártyára</w:t>
+      </w:r>
+      <w:r>
+        <w:rPr>
+          <w:rFonts w:ascii="Times New Roman" w:hAnsi="Times New Roman" w:cs="Times New Roman"/>
+          <w:sz w:val="24"/>
+          <w:szCs w:val="24"/>
+        </w:rPr>
+        <w:t xml:space="preserve"> kattintáskor </w:t>
+      </w:r>
+      <w:proofErr w:type="spellStart"/>
+      <w:r>
+        <w:rPr>
+          <w:rFonts w:ascii="Times New Roman" w:hAnsi="Times New Roman" w:cs="Times New Roman"/>
+          <w:sz w:val="24"/>
+          <w:szCs w:val="24"/>
+        </w:rPr>
+        <w:t>hívódik</w:t>
+      </w:r>
+      <w:proofErr w:type="spellEnd"/>
+      <w:r>
+        <w:rPr>
+          <w:rFonts w:ascii="Times New Roman" w:hAnsi="Times New Roman" w:cs="Times New Roman"/>
+          <w:sz w:val="24"/>
+          <w:szCs w:val="24"/>
+        </w:rPr>
+        <w:t xml:space="preserve"> meg.</w:t>
+      </w:r>
+      <w:r>
+        <w:rPr>
+          <w:rFonts w:ascii="Times New Roman" w:hAnsi="Times New Roman" w:cs="Times New Roman"/>
+          <w:sz w:val="24"/>
+          <w:szCs w:val="24"/>
+        </w:rPr>
+        <w:t xml:space="preserve"> Az adott </w:t>
+      </w:r>
+      <w:r>
+        <w:rPr>
+          <w:rFonts w:ascii="Times New Roman" w:hAnsi="Times New Roman" w:cs="Times New Roman"/>
+          <w:sz w:val="24"/>
+          <w:szCs w:val="24"/>
+        </w:rPr>
+        <w:t>kártya tartalmazza a profil ID-át</w:t>
+      </w:r>
+      <w:r>
+        <w:rPr>
+          <w:rFonts w:ascii="Times New Roman" w:hAnsi="Times New Roman" w:cs="Times New Roman"/>
+          <w:sz w:val="24"/>
+          <w:szCs w:val="24"/>
+        </w:rPr>
+        <w:t xml:space="preserve"> és ez alapján az eljárás átlépteti a felhasználót a profilra.</w:t>
+      </w:r>
+    </w:p>
+    <w:p>
+      <w:pPr>
+        <w:rPr>
+          <w:rFonts w:ascii="Times New Roman" w:hAnsi="Times New Roman" w:cs="Times New Roman"/>
+          <w:sz w:val="24"/>
+          <w:szCs w:val="24"/>
+        </w:rPr>
+      </w:pPr>
+    </w:p>
+    <w:p>
+      <w:pPr>
+        <w:rPr>
+          <w:rFonts w:ascii="Times New Roman" w:hAnsi="Times New Roman" w:cs="Times New Roman"/>
+          <w:sz w:val="24"/>
+          <w:szCs w:val="24"/>
+        </w:rPr>
+      </w:pPr>
+      <w:proofErr w:type="spellStart"/>
+      <w:r>
+        <w:rPr>
+          <w:rFonts w:ascii="Times New Roman" w:hAnsi="Times New Roman" w:cs="Times New Roman"/>
+          <w:sz w:val="24"/>
+          <w:szCs w:val="24"/>
+        </w:rPr>
+        <w:t>uzenet</w:t>
+      </w:r>
+      <w:r>
+        <w:rPr>
+          <w:rFonts w:ascii="Times New Roman" w:hAnsi="Times New Roman" w:cs="Times New Roman"/>
+          <w:sz w:val="24"/>
+          <w:szCs w:val="24"/>
+        </w:rPr>
+        <w:t>Ctrl</w:t>
+      </w:r>
+      <w:bookmarkStart w:id="2" w:name="_GoBack"/>
+      <w:bookmarkEnd w:id="2"/>
+      <w:proofErr w:type="spellEnd"/>
+    </w:p>
+    <w:p>
+      <w:pPr>
+        <w:rPr>
+          <w:rFonts w:ascii="Times New Roman" w:hAnsi="Times New Roman" w:cs="Times New Roman"/>
+          <w:sz w:val="24"/>
+          <w:szCs w:val="24"/>
+        </w:rPr>
+      </w:pPr>
     </w:p>
     <w:sectPr>
       <w:pgSz w:w="11906" w:h="16838"/>
@@ -72,6 +2026,127 @@
     </w:sectPr>
   </w:body>
 </w:document>
+</file>
+
+<file path=word/numbering.xml><?xml version="1.0" encoding="utf-8"?>
+<w:numbering xmlns:wpc="http://schemas.microsoft.com/office/word/2010/wordprocessingCanvas" xmlns:cx="http://schemas.microsoft.com/office/drawing/2014/chartex" xmlns:cx1="http://schemas.microsoft.com/office/drawing/2015/9/8/chartex" xmlns:mc="http://schemas.openxmlformats.org/markup-compatibility/2006" xmlns:o="urn:schemas-microsoft-com:office:office" xmlns:r="http://schemas.openxmlformats.org/officeDocument/2006/relationships" xmlns:m="http://schemas.openxmlformats.org/officeDocument/2006/math" xmlns:v="urn:schemas-microsoft-com:vml" xmlns:wp14="http://schemas.microsoft.com/office/word/2010/wordprocessingDrawing" xmlns:wp="http://schemas.openxmlformats.org/drawingml/2006/wordprocessingDrawing" xmlns:w10="urn:schemas-microsoft-com:office:word" xmlns:w="http://schemas.openxmlformats.org/wordprocessingml/2006/main" xmlns:w14="http://schemas.microsoft.com/office/word/2010/wordml" xmlns:w15="http://schemas.microsoft.com/office/word/2012/wordml" xmlns:w16se="http://schemas.microsoft.com/office/word/2015/wordml/symex" xmlns:wpg="http://schemas.microsoft.com/office/word/2010/wordprocessingGroup" xmlns:wpi="http://schemas.microsoft.com/office/word/2010/wordprocessingInk" xmlns:wne="http://schemas.microsoft.com/office/word/2006/wordml" xmlns:wps="http://schemas.microsoft.com/office/word/2010/wordprocessingShape" mc:Ignorable="w14 w15 w16se wp14">
+  <w:abstractNum w:abstractNumId="0" w15:restartNumberingAfterBreak="0">
+    <w:nsid w:val="1E0B3519"/>
+    <w:multiLevelType w:val="hybridMultilevel"/>
+    <w:tmpl w:val="807C879A"/>
+    <w:lvl w:ilvl="0" w:tplc="040E0001">
+      <w:start w:val="1"/>
+      <w:numFmt w:val="bullet"/>
+      <w:lvlText w:val=""/>
+      <w:lvlJc w:val="left"/>
+      <w:pPr>
+        <w:ind w:left="720" w:hanging="360"/>
+      </w:pPr>
+      <w:rPr>
+        <w:rFonts w:ascii="Symbol" w:hAnsi="Symbol" w:hint="default"/>
+      </w:rPr>
+    </w:lvl>
+    <w:lvl w:ilvl="1" w:tplc="040E0003" w:tentative="1">
+      <w:start w:val="1"/>
+      <w:numFmt w:val="bullet"/>
+      <w:lvlText w:val="o"/>
+      <w:lvlJc w:val="left"/>
+      <w:pPr>
+        <w:ind w:left="1440" w:hanging="360"/>
+      </w:pPr>
+      <w:rPr>
+        <w:rFonts w:ascii="Courier New" w:hAnsi="Courier New" w:cs="Courier New" w:hint="default"/>
+      </w:rPr>
+    </w:lvl>
+    <w:lvl w:ilvl="2" w:tplc="040E0005" w:tentative="1">
+      <w:start w:val="1"/>
+      <w:numFmt w:val="bullet"/>
+      <w:lvlText w:val=""/>
+      <w:lvlJc w:val="left"/>
+      <w:pPr>
+        <w:ind w:left="2160" w:hanging="360"/>
+      </w:pPr>
+      <w:rPr>
+        <w:rFonts w:ascii="Wingdings" w:hAnsi="Wingdings" w:hint="default"/>
+      </w:rPr>
+    </w:lvl>
+    <w:lvl w:ilvl="3" w:tplc="040E0001" w:tentative="1">
+      <w:start w:val="1"/>
+      <w:numFmt w:val="bullet"/>
+      <w:lvlText w:val=""/>
+      <w:lvlJc w:val="left"/>
+      <w:pPr>
+        <w:ind w:left="2880" w:hanging="360"/>
+      </w:pPr>
+      <w:rPr>
+        <w:rFonts w:ascii="Symbol" w:hAnsi="Symbol" w:hint="default"/>
+      </w:rPr>
+    </w:lvl>
+    <w:lvl w:ilvl="4" w:tplc="040E0003" w:tentative="1">
+      <w:start w:val="1"/>
+      <w:numFmt w:val="bullet"/>
+      <w:lvlText w:val="o"/>
+      <w:lvlJc w:val="left"/>
+      <w:pPr>
+        <w:ind w:left="3600" w:hanging="360"/>
+      </w:pPr>
+      <w:rPr>
+        <w:rFonts w:ascii="Courier New" w:hAnsi="Courier New" w:cs="Courier New" w:hint="default"/>
+      </w:rPr>
+    </w:lvl>
+    <w:lvl w:ilvl="5" w:tplc="040E0005" w:tentative="1">
+      <w:start w:val="1"/>
+      <w:numFmt w:val="bullet"/>
+      <w:lvlText w:val=""/>
+      <w:lvlJc w:val="left"/>
+      <w:pPr>
+        <w:ind w:left="4320" w:hanging="360"/>
+      </w:pPr>
+      <w:rPr>
+        <w:rFonts w:ascii="Wingdings" w:hAnsi="Wingdings" w:hint="default"/>
+      </w:rPr>
+    </w:lvl>
+    <w:lvl w:ilvl="6" w:tplc="040E0001" w:tentative="1">
+      <w:start w:val="1"/>
+      <w:numFmt w:val="bullet"/>
+      <w:lvlText w:val=""/>
+      <w:lvlJc w:val="left"/>
+      <w:pPr>
+        <w:ind w:left="5040" w:hanging="360"/>
+      </w:pPr>
+      <w:rPr>
+        <w:rFonts w:ascii="Symbol" w:hAnsi="Symbol" w:hint="default"/>
+      </w:rPr>
+    </w:lvl>
+    <w:lvl w:ilvl="7" w:tplc="040E0003" w:tentative="1">
+      <w:start w:val="1"/>
+      <w:numFmt w:val="bullet"/>
+      <w:lvlText w:val="o"/>
+      <w:lvlJc w:val="left"/>
+      <w:pPr>
+        <w:ind w:left="5760" w:hanging="360"/>
+      </w:pPr>
+      <w:rPr>
+        <w:rFonts w:ascii="Courier New" w:hAnsi="Courier New" w:cs="Courier New" w:hint="default"/>
+      </w:rPr>
+    </w:lvl>
+    <w:lvl w:ilvl="8" w:tplc="040E0005" w:tentative="1">
+      <w:start w:val="1"/>
+      <w:numFmt w:val="bullet"/>
+      <w:lvlText w:val=""/>
+      <w:lvlJc w:val="left"/>
+      <w:pPr>
+        <w:ind w:left="6480" w:hanging="360"/>
+      </w:pPr>
+      <w:rPr>
+        <w:rFonts w:ascii="Wingdings" w:hAnsi="Wingdings" w:hint="default"/>
+      </w:rPr>
+    </w:lvl>
+  </w:abstractNum>
+  <w:num w:numId="1">
+    <w:abstractNumId w:val="0"/>
+  </w:num>
+</w:numbering>
 </file>
 
 <file path=word/styles.xml><?xml version="1.0" encoding="utf-8"?>
@@ -495,6 +2570,17 @@
     <w:semiHidden/>
     <w:unhideWhenUsed/>
   </w:style>
+  <w:style w:type="paragraph" w:styleId="Listaszerbekezds">
+    <w:name w:val="List Paragraph"/>
+    <w:basedOn w:val="Norml"/>
+    <w:uiPriority w:val="34"/>
+    <w:qFormat/>
+    <w:rsid w:val="003262CE"/>
+    <w:pPr>
+      <w:ind w:left="720"/>
+      <w:contextualSpacing/>
+    </w:pPr>
+  </w:style>
 </w:styles>
 </file>
 

</xml_diff>